<commit_message>
Se hacen ajustes a mensaje de la guia 1 y al informe para el tema de las gráficas.
</commit_message>
<xml_diff>
--- a/storage/app/plantillas/informe_resultados_guia2.docx
+++ b/storage/app/plantillas/informe_resultados_guia2.docx
@@ -7797,17 +7797,17 @@
         <mc:AlternateContent>
           <mc:Choice Requires="wps">
             <w:drawing>
-              <wp:anchor distT="45720" distB="45720" distL="114300" distR="114300" simplePos="0" relativeHeight="251662338" behindDoc="0" locked="0" layoutInCell="1" allowOverlap="1" wp14:anchorId="64B46952" wp14:editId="603B40EA">
+              <wp:anchor distT="45720" distB="45720" distL="114300" distR="114300" simplePos="0" relativeHeight="251662338" behindDoc="0" locked="0" layoutInCell="1" allowOverlap="1" wp14:anchorId="64B46952" wp14:editId="280FA9FC">
                 <wp:simplePos x="0" y="0"/>
                 <wp:positionH relativeFrom="column">
-                  <wp:posOffset>2908935</wp:posOffset>
+                  <wp:posOffset>2767965</wp:posOffset>
                 </wp:positionH>
                 <wp:positionV relativeFrom="paragraph">
                   <wp:posOffset>36195</wp:posOffset>
                 </wp:positionV>
                 <wp:extent cx="3238500" cy="1531620"/>
                 <wp:effectExtent l="0" t="0" r="0" b="0"/>
-                <wp:wrapSquare wrapText="bothSides"/>
+                <wp:wrapNone/>
                 <wp:docPr id="217" name="Cuadro de texto 2"/>
                 <wp:cNvGraphicFramePr>
                   <a:graphicFrameLocks xmlns:a="http://schemas.openxmlformats.org/drawingml/2006/main"/>
@@ -7871,7 +7871,7 @@
                 <v:stroke joinstyle="miter"/>
                 <v:path gradientshapeok="t" o:connecttype="rect"/>
               </v:shapetype>
-              <v:shape id="Cuadro de texto 2" o:spid="_x0000_s1026" type="#_x0000_t202" style="position:absolute;left:0;text-align:left;margin-left:229.05pt;margin-top:2.85pt;width:255pt;height:120.6pt;z-index:251662338;visibility:visible;mso-wrap-style:square;mso-width-percent:0;mso-height-percent:0;mso-wrap-distance-left:9pt;mso-wrap-distance-top:3.6pt;mso-wrap-distance-right:9pt;mso-wrap-distance-bottom:3.6pt;mso-position-horizontal:absolute;mso-position-horizontal-relative:text;mso-position-vertical:absolute;mso-position-vertical-relative:text;mso-width-percent:0;mso-height-percent:0;mso-width-relative:margin;mso-height-relative:margin;v-text-anchor:top" o:gfxdata="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" filled="f" stroked="f">
+              <v:shape id="Cuadro de texto 2" o:spid="_x0000_s1026" type="#_x0000_t202" style="position:absolute;left:0;text-align:left;margin-left:217.95pt;margin-top:2.85pt;width:255pt;height:120.6pt;z-index:251662338;visibility:visible;mso-wrap-style:square;mso-width-percent:0;mso-height-percent:0;mso-wrap-distance-left:9pt;mso-wrap-distance-top:3.6pt;mso-wrap-distance-right:9pt;mso-wrap-distance-bottom:3.6pt;mso-position-horizontal:absolute;mso-position-horizontal-relative:text;mso-position-vertical:absolute;mso-position-vertical-relative:text;mso-width-percent:0;mso-height-percent:0;mso-width-relative:margin;mso-height-relative:margin;v-text-anchor:top" o:gfxdata="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" filled="f" stroked="f">
                 <v:textbox>
                   <w:txbxContent>
                     <w:p>
@@ -7888,7 +7888,6 @@
                     <w:p/>
                   </w:txbxContent>
                 </v:textbox>
-                <w10:wrap type="square"/>
               </v:shape>
             </w:pict>
           </mc:Fallback>
@@ -9824,17 +9823,17 @@
         <mc:AlternateContent>
           <mc:Choice Requires="wps">
             <w:drawing>
-              <wp:anchor distT="45720" distB="45720" distL="114300" distR="114300" simplePos="0" relativeHeight="251664386" behindDoc="0" locked="0" layoutInCell="1" allowOverlap="1" wp14:anchorId="64F40AD7" wp14:editId="4926AB82">
+              <wp:anchor distT="45720" distB="45720" distL="114300" distR="114300" simplePos="0" relativeHeight="251664386" behindDoc="0" locked="0" layoutInCell="1" allowOverlap="1" wp14:anchorId="64F40AD7" wp14:editId="3D272FD0">
                 <wp:simplePos x="0" y="0"/>
                 <wp:positionH relativeFrom="column">
-                  <wp:posOffset>2856230</wp:posOffset>
+                  <wp:posOffset>2767965</wp:posOffset>
                 </wp:positionH>
                 <wp:positionV relativeFrom="paragraph">
-                  <wp:posOffset>14605</wp:posOffset>
+                  <wp:posOffset>57150</wp:posOffset>
                 </wp:positionV>
                 <wp:extent cx="3265170" cy="1531620"/>
                 <wp:effectExtent l="0" t="0" r="0" b="0"/>
-                <wp:wrapSquare wrapText="bothSides"/>
+                <wp:wrapNone/>
                 <wp:docPr id="188192207" name="Cuadro de texto 2"/>
                 <wp:cNvGraphicFramePr>
                   <a:graphicFrameLocks xmlns:a="http://schemas.openxmlformats.org/drawingml/2006/main"/>
@@ -9853,9 +9852,7 @@
                         <a:prstGeom prst="rect">
                           <a:avLst/>
                         </a:prstGeom>
-                        <a:solidFill>
-                          <a:srgbClr val="FFFFFF"/>
-                        </a:solidFill>
+                        <a:noFill/>
                         <a:ln w="9525">
                           <a:noFill/>
                           <a:miter lim="800000"/>
@@ -9896,7 +9893,7 @@
           </mc:Choice>
           <mc:Fallback>
             <w:pict>
-              <v:shape w14:anchorId="64F40AD7" id="_x0000_s1027" type="#_x0000_t202" style="position:absolute;left:0;text-align:left;margin-left:224.9pt;margin-top:1.15pt;width:257.1pt;height:120.6pt;z-index:251664386;visibility:visible;mso-wrap-style:square;mso-width-percent:0;mso-height-percent:0;mso-wrap-distance-left:9pt;mso-wrap-distance-top:3.6pt;mso-wrap-distance-right:9pt;mso-wrap-distance-bottom:3.6pt;mso-position-horizontal:absolute;mso-position-horizontal-relative:text;mso-position-vertical:absolute;mso-position-vertical-relative:text;mso-width-percent:0;mso-height-percent:0;mso-width-relative:margin;mso-height-relative:margin;v-text-anchor:top" o:gfxdata="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" stroked="f">
+              <v:shape w14:anchorId="64F40AD7" id="_x0000_s1027" type="#_x0000_t202" style="position:absolute;left:0;text-align:left;margin-left:217.95pt;margin-top:4.5pt;width:257.1pt;height:120.6pt;z-index:251664386;visibility:visible;mso-wrap-style:square;mso-width-percent:0;mso-height-percent:0;mso-wrap-distance-left:9pt;mso-wrap-distance-top:3.6pt;mso-wrap-distance-right:9pt;mso-wrap-distance-bottom:3.6pt;mso-position-horizontal:absolute;mso-position-horizontal-relative:text;mso-position-vertical:absolute;mso-position-vertical-relative:text;mso-width-percent:0;mso-height-percent:0;mso-width-relative:margin;mso-height-relative:margin;v-text-anchor:top" o:gfxdata="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" filled="f" stroked="f">
                 <v:textbox>
                   <w:txbxContent>
                     <w:p>
@@ -9913,7 +9910,6 @@
                     <w:p/>
                   </w:txbxContent>
                 </v:textbox>
-                <w10:wrap type="square"/>
               </v:shape>
             </w:pict>
           </mc:Fallback>

</xml_diff>